<commit_message>
suite chap 9 + ajout personnage de mestre Lukar + résumé chap 9
</commit_message>
<xml_diff>
--- a/01 - Résumé des chapitres.docx
+++ b/01 - Résumé des chapitres.docx
@@ -588,6 +588,82 @@
           <w:szCs w:val="28"/>
         </w:rPr>
         <w:t xml:space="preserve"> et sa sœur ont été mises au cachot par ser Barton (un des trois capitaines), accusées du meurtre de Valmont Sandorins. Aymar Dormont, un second capitaine, le plus influent, rentre de mission et leur rend leur liberté tant que leur culpabilité n’est que présumée, en attendant le procès. Jory, admirateur de Vaelya, apprend aux deux sœurs que c’est visiblement ser Barton qui a commandité le meurtre de Sandorins.</w:t>
+      </w:r>
+    </w:p>
+    <w:p>
+      <w:pPr>
+        <w:pStyle w:val="Sansinterligne"/>
+        <w:jc w:val="both"/>
+        <w:rPr>
+          <w:rFonts w:ascii="Times New Roman" w:hAnsi="Times New Roman" w:cs="Times New Roman"/>
+          <w:sz w:val="24"/>
+          <w:szCs w:val="28"/>
+        </w:rPr>
+      </w:pPr>
+    </w:p>
+    <w:p>
+      <w:pPr>
+        <w:pStyle w:val="Sansinterligne"/>
+        <w:jc w:val="both"/>
+        <w:rPr>
+          <w:rFonts w:ascii="Times New Roman" w:hAnsi="Times New Roman" w:cs="Times New Roman"/>
+          <w:b/>
+          <w:sz w:val="24"/>
+          <w:szCs w:val="28"/>
+        </w:rPr>
+      </w:pPr>
+      <w:r>
+        <w:rPr>
+          <w:rFonts w:ascii="Times New Roman" w:hAnsi="Times New Roman" w:cs="Times New Roman"/>
+          <w:b/>
+          <w:sz w:val="24"/>
+          <w:szCs w:val="28"/>
+        </w:rPr>
+        <w:t>Chap. 9 : Kris</w:t>
+      </w:r>
+    </w:p>
+    <w:p>
+      <w:pPr>
+        <w:pStyle w:val="Sansinterligne"/>
+        <w:jc w:val="both"/>
+        <w:rPr>
+          <w:rFonts w:ascii="Times New Roman" w:hAnsi="Times New Roman" w:cs="Times New Roman"/>
+          <w:sz w:val="24"/>
+          <w:szCs w:val="28"/>
+        </w:rPr>
+      </w:pPr>
+      <w:r>
+        <w:rPr>
+          <w:rFonts w:ascii="Times New Roman" w:hAnsi="Times New Roman" w:cs="Times New Roman"/>
+          <w:sz w:val="24"/>
+          <w:szCs w:val="28"/>
+        </w:rPr>
+        <w:t>Kris a suivi son père et le gros de leur armée vers l’endroit où est supposée être l’armée andarie.</w:t>
+      </w:r>
+      <w:r>
+        <w:rPr>
+          <w:rFonts w:ascii="Times New Roman" w:hAnsi="Times New Roman" w:cs="Times New Roman"/>
+          <w:sz w:val="24"/>
+          <w:szCs w:val="28"/>
+        </w:rPr>
+        <w:t xml:space="preserve"> Alors qu’ils s’apprêtent à lancer l’assaut, l’ennemi les prend par surprise, mais est </w:t>
+      </w:r>
+      <w:r>
+        <w:rPr>
+          <w:rFonts w:ascii="Times New Roman" w:hAnsi="Times New Roman" w:cs="Times New Roman"/>
+          <w:sz w:val="24"/>
+          <w:szCs w:val="28"/>
+        </w:rPr>
+        <w:lastRenderedPageBreak/>
+        <w:t xml:space="preserve">vaincu. </w:t>
+      </w:r>
+      <w:r>
+        <w:rPr>
+          <w:rFonts w:ascii="Times New Roman" w:hAnsi="Times New Roman" w:cs="Times New Roman"/>
+          <w:sz w:val="24"/>
+          <w:szCs w:val="28"/>
+        </w:rPr>
+        <w:t>Aldarys est inquiet et pense que c’était une diversion. Il pense que Windalya va être attaquée.</w:t>
       </w:r>
       <w:bookmarkStart w:id="0" w:name="_GoBack"/>
       <w:bookmarkEnd w:id="0"/>

</xml_diff>

<commit_message>
suppression fichiers tilde + création chap 10(tylna)
</commit_message>
<xml_diff>
--- a/01 - Résumé des chapitres.docx
+++ b/01 - Résumé des chapitres.docx
@@ -4,7 +4,7 @@
   <w:body>
     <w:p>
       <w:pPr>
-        <w:pStyle w:val="Sansinterligne"/>
+        <w:pStyle w:val="NoSpacing"/>
         <w:jc w:val="both"/>
         <w:rPr>
           <w:rFonts w:ascii="Times New Roman" w:hAnsi="Times New Roman" w:cs="Times New Roman"/>
@@ -34,7 +34,7 @@
     </w:p>
     <w:p>
       <w:pPr>
-        <w:pStyle w:val="Sansinterligne"/>
+        <w:pStyle w:val="NoSpacing"/>
         <w:jc w:val="both"/>
         <w:rPr>
           <w:rFonts w:ascii="Times New Roman" w:hAnsi="Times New Roman" w:cs="Times New Roman"/>
@@ -61,18 +61,18 @@
     </w:p>
     <w:p>
       <w:pPr>
-        <w:pStyle w:val="Sansinterligne"/>
-        <w:jc w:val="both"/>
-        <w:rPr>
-          <w:rFonts w:ascii="Times New Roman" w:hAnsi="Times New Roman" w:cs="Times New Roman"/>
-          <w:sz w:val="24"/>
-          <w:szCs w:val="28"/>
-        </w:rPr>
-      </w:pPr>
-    </w:p>
-    <w:p>
-      <w:pPr>
-        <w:pStyle w:val="Sansinterligne"/>
+        <w:pStyle w:val="NoSpacing"/>
+        <w:jc w:val="both"/>
+        <w:rPr>
+          <w:rFonts w:ascii="Times New Roman" w:hAnsi="Times New Roman" w:cs="Times New Roman"/>
+          <w:sz w:val="24"/>
+          <w:szCs w:val="28"/>
+        </w:rPr>
+      </w:pPr>
+    </w:p>
+    <w:p>
+      <w:pPr>
+        <w:pStyle w:val="NoSpacing"/>
         <w:jc w:val="both"/>
         <w:rPr>
           <w:rFonts w:ascii="Times New Roman" w:hAnsi="Times New Roman" w:cs="Times New Roman"/>
@@ -93,7 +93,7 @@
     </w:p>
     <w:p>
       <w:pPr>
-        <w:pStyle w:val="Sansinterligne"/>
+        <w:pStyle w:val="NoSpacing"/>
         <w:jc w:val="both"/>
         <w:rPr>
           <w:rFonts w:ascii="Times New Roman" w:hAnsi="Times New Roman" w:cs="Times New Roman"/>
@@ -128,18 +128,18 @@
     </w:p>
     <w:p>
       <w:pPr>
-        <w:pStyle w:val="Sansinterligne"/>
-        <w:jc w:val="both"/>
-        <w:rPr>
-          <w:rFonts w:ascii="Times New Roman" w:hAnsi="Times New Roman" w:cs="Times New Roman"/>
-          <w:sz w:val="24"/>
-          <w:szCs w:val="28"/>
-        </w:rPr>
-      </w:pPr>
-    </w:p>
-    <w:p>
-      <w:pPr>
-        <w:pStyle w:val="Sansinterligne"/>
+        <w:pStyle w:val="NoSpacing"/>
+        <w:jc w:val="both"/>
+        <w:rPr>
+          <w:rFonts w:ascii="Times New Roman" w:hAnsi="Times New Roman" w:cs="Times New Roman"/>
+          <w:sz w:val="24"/>
+          <w:szCs w:val="28"/>
+        </w:rPr>
+      </w:pPr>
+    </w:p>
+    <w:p>
+      <w:pPr>
+        <w:pStyle w:val="NoSpacing"/>
         <w:jc w:val="both"/>
         <w:rPr>
           <w:rFonts w:ascii="Times New Roman" w:hAnsi="Times New Roman" w:cs="Times New Roman"/>
@@ -160,7 +160,7 @@
     </w:p>
     <w:p>
       <w:pPr>
-        <w:pStyle w:val="Sansinterligne"/>
+        <w:pStyle w:val="NoSpacing"/>
         <w:jc w:val="both"/>
         <w:rPr>
           <w:rFonts w:ascii="Times New Roman" w:hAnsi="Times New Roman" w:cs="Times New Roman"/>
@@ -212,18 +212,18 @@
     </w:p>
     <w:p>
       <w:pPr>
-        <w:pStyle w:val="Sansinterligne"/>
-        <w:jc w:val="both"/>
-        <w:rPr>
-          <w:rFonts w:ascii="Times New Roman" w:hAnsi="Times New Roman" w:cs="Times New Roman"/>
-          <w:sz w:val="24"/>
-          <w:szCs w:val="28"/>
-        </w:rPr>
-      </w:pPr>
-    </w:p>
-    <w:p>
-      <w:pPr>
-        <w:pStyle w:val="Sansinterligne"/>
+        <w:pStyle w:val="NoSpacing"/>
+        <w:jc w:val="both"/>
+        <w:rPr>
+          <w:rFonts w:ascii="Times New Roman" w:hAnsi="Times New Roman" w:cs="Times New Roman"/>
+          <w:sz w:val="24"/>
+          <w:szCs w:val="28"/>
+        </w:rPr>
+      </w:pPr>
+    </w:p>
+    <w:p>
+      <w:pPr>
+        <w:pStyle w:val="NoSpacing"/>
         <w:jc w:val="both"/>
         <w:rPr>
           <w:rFonts w:ascii="Times New Roman" w:hAnsi="Times New Roman" w:cs="Times New Roman"/>
@@ -252,7 +252,7 @@
     </w:p>
     <w:p>
       <w:pPr>
-        <w:pStyle w:val="Sansinterligne"/>
+        <w:pStyle w:val="NoSpacing"/>
         <w:jc w:val="both"/>
         <w:rPr>
           <w:rFonts w:ascii="Times New Roman" w:hAnsi="Times New Roman" w:cs="Times New Roman"/>
@@ -287,18 +287,18 @@
     </w:p>
     <w:p>
       <w:pPr>
-        <w:pStyle w:val="Sansinterligne"/>
-        <w:jc w:val="both"/>
-        <w:rPr>
-          <w:rFonts w:ascii="Times New Roman" w:hAnsi="Times New Roman" w:cs="Times New Roman"/>
-          <w:sz w:val="24"/>
-          <w:szCs w:val="28"/>
-        </w:rPr>
-      </w:pPr>
-    </w:p>
-    <w:p>
-      <w:pPr>
-        <w:pStyle w:val="Sansinterligne"/>
+        <w:pStyle w:val="NoSpacing"/>
+        <w:jc w:val="both"/>
+        <w:rPr>
+          <w:rFonts w:ascii="Times New Roman" w:hAnsi="Times New Roman" w:cs="Times New Roman"/>
+          <w:sz w:val="24"/>
+          <w:szCs w:val="28"/>
+        </w:rPr>
+      </w:pPr>
+    </w:p>
+    <w:p>
+      <w:pPr>
+        <w:pStyle w:val="NoSpacing"/>
         <w:jc w:val="both"/>
         <w:rPr>
           <w:rFonts w:ascii="Times New Roman" w:hAnsi="Times New Roman" w:cs="Times New Roman"/>
@@ -328,7 +328,7 @@
     </w:p>
     <w:p>
       <w:pPr>
-        <w:pStyle w:val="Sansinterligne"/>
+        <w:pStyle w:val="NoSpacing"/>
         <w:jc w:val="both"/>
         <w:rPr>
           <w:rFonts w:ascii="Times New Roman" w:hAnsi="Times New Roman" w:cs="Times New Roman"/>
@@ -355,18 +355,18 @@
     </w:p>
     <w:p>
       <w:pPr>
-        <w:pStyle w:val="Sansinterligne"/>
-        <w:jc w:val="both"/>
-        <w:rPr>
-          <w:rFonts w:ascii="Times New Roman" w:hAnsi="Times New Roman" w:cs="Times New Roman"/>
-          <w:sz w:val="24"/>
-          <w:szCs w:val="28"/>
-        </w:rPr>
-      </w:pPr>
-    </w:p>
-    <w:p>
-      <w:pPr>
-        <w:pStyle w:val="Sansinterligne"/>
+        <w:pStyle w:val="NoSpacing"/>
+        <w:jc w:val="both"/>
+        <w:rPr>
+          <w:rFonts w:ascii="Times New Roman" w:hAnsi="Times New Roman" w:cs="Times New Roman"/>
+          <w:sz w:val="24"/>
+          <w:szCs w:val="28"/>
+        </w:rPr>
+      </w:pPr>
+    </w:p>
+    <w:p>
+      <w:pPr>
+        <w:pStyle w:val="NoSpacing"/>
         <w:jc w:val="both"/>
         <w:rPr>
           <w:rFonts w:ascii="Times New Roman" w:hAnsi="Times New Roman" w:cs="Times New Roman"/>
@@ -387,7 +387,7 @@
     </w:p>
     <w:p>
       <w:pPr>
-        <w:pStyle w:val="Sansinterligne"/>
+        <w:pStyle w:val="NoSpacing"/>
         <w:jc w:val="both"/>
         <w:rPr>
           <w:rFonts w:ascii="Times New Roman" w:hAnsi="Times New Roman" w:cs="Times New Roman"/>
@@ -414,29 +414,29 @@
     </w:p>
     <w:p>
       <w:pPr>
-        <w:pStyle w:val="Sansinterligne"/>
-        <w:jc w:val="both"/>
-        <w:rPr>
-          <w:rFonts w:ascii="Times New Roman" w:hAnsi="Times New Roman" w:cs="Times New Roman"/>
-          <w:sz w:val="24"/>
-          <w:szCs w:val="28"/>
-        </w:rPr>
-      </w:pPr>
-    </w:p>
-    <w:p>
-      <w:pPr>
-        <w:pStyle w:val="Sansinterligne"/>
-        <w:jc w:val="both"/>
-        <w:rPr>
-          <w:rFonts w:ascii="Times New Roman" w:hAnsi="Times New Roman" w:cs="Times New Roman"/>
-          <w:sz w:val="24"/>
-          <w:szCs w:val="28"/>
-        </w:rPr>
-      </w:pPr>
-    </w:p>
-    <w:p>
-      <w:pPr>
-        <w:pStyle w:val="Sansinterligne"/>
+        <w:pStyle w:val="NoSpacing"/>
+        <w:jc w:val="both"/>
+        <w:rPr>
+          <w:rFonts w:ascii="Times New Roman" w:hAnsi="Times New Roman" w:cs="Times New Roman"/>
+          <w:sz w:val="24"/>
+          <w:szCs w:val="28"/>
+        </w:rPr>
+      </w:pPr>
+    </w:p>
+    <w:p>
+      <w:pPr>
+        <w:pStyle w:val="NoSpacing"/>
+        <w:jc w:val="both"/>
+        <w:rPr>
+          <w:rFonts w:ascii="Times New Roman" w:hAnsi="Times New Roman" w:cs="Times New Roman"/>
+          <w:sz w:val="24"/>
+          <w:szCs w:val="28"/>
+        </w:rPr>
+      </w:pPr>
+    </w:p>
+    <w:p>
+      <w:pPr>
+        <w:pStyle w:val="NoSpacing"/>
         <w:jc w:val="both"/>
         <w:rPr>
           <w:rFonts w:ascii="Times New Roman" w:hAnsi="Times New Roman" w:cs="Times New Roman"/>
@@ -457,7 +457,7 @@
     </w:p>
     <w:p>
       <w:pPr>
-        <w:pStyle w:val="Sansinterligne"/>
+        <w:pStyle w:val="NoSpacing"/>
         <w:jc w:val="both"/>
         <w:rPr>
           <w:rFonts w:ascii="Times New Roman" w:hAnsi="Times New Roman" w:cs="Times New Roman"/>
@@ -524,18 +524,18 @@
     </w:p>
     <w:p>
       <w:pPr>
-        <w:pStyle w:val="Sansinterligne"/>
-        <w:jc w:val="both"/>
-        <w:rPr>
-          <w:rFonts w:ascii="Times New Roman" w:hAnsi="Times New Roman" w:cs="Times New Roman"/>
-          <w:sz w:val="24"/>
-          <w:szCs w:val="28"/>
-        </w:rPr>
-      </w:pPr>
-    </w:p>
-    <w:p>
-      <w:pPr>
-        <w:pStyle w:val="Sansinterligne"/>
+        <w:pStyle w:val="NoSpacing"/>
+        <w:jc w:val="both"/>
+        <w:rPr>
+          <w:rFonts w:ascii="Times New Roman" w:hAnsi="Times New Roman" w:cs="Times New Roman"/>
+          <w:sz w:val="24"/>
+          <w:szCs w:val="28"/>
+        </w:rPr>
+      </w:pPr>
+    </w:p>
+    <w:p>
+      <w:pPr>
+        <w:pStyle w:val="NoSpacing"/>
         <w:jc w:val="both"/>
         <w:rPr>
           <w:rFonts w:ascii="Times New Roman" w:hAnsi="Times New Roman" w:cs="Times New Roman"/>
@@ -565,7 +565,7 @@
     </w:p>
     <w:p>
       <w:pPr>
-        <w:pStyle w:val="Sansinterligne"/>
+        <w:pStyle w:val="NoSpacing"/>
         <w:jc w:val="both"/>
         <w:rPr>
           <w:rFonts w:ascii="Times New Roman" w:hAnsi="Times New Roman" w:cs="Times New Roman"/>
@@ -592,18 +592,18 @@
     </w:p>
     <w:p>
       <w:pPr>
-        <w:pStyle w:val="Sansinterligne"/>
-        <w:jc w:val="both"/>
-        <w:rPr>
-          <w:rFonts w:ascii="Times New Roman" w:hAnsi="Times New Roman" w:cs="Times New Roman"/>
-          <w:sz w:val="24"/>
-          <w:szCs w:val="28"/>
-        </w:rPr>
-      </w:pPr>
-    </w:p>
-    <w:p>
-      <w:pPr>
-        <w:pStyle w:val="Sansinterligne"/>
+        <w:pStyle w:val="NoSpacing"/>
+        <w:jc w:val="both"/>
+        <w:rPr>
+          <w:rFonts w:ascii="Times New Roman" w:hAnsi="Times New Roman" w:cs="Times New Roman"/>
+          <w:sz w:val="24"/>
+          <w:szCs w:val="28"/>
+        </w:rPr>
+      </w:pPr>
+    </w:p>
+    <w:p>
+      <w:pPr>
+        <w:pStyle w:val="NoSpacing"/>
         <w:jc w:val="both"/>
         <w:rPr>
           <w:rFonts w:ascii="Times New Roman" w:hAnsi="Times New Roman" w:cs="Times New Roman"/>
@@ -624,7 +624,7 @@
     </w:p>
     <w:p>
       <w:pPr>
-        <w:pStyle w:val="Sansinterligne"/>
+        <w:pStyle w:val="NoSpacing"/>
         <w:jc w:val="both"/>
         <w:rPr>
           <w:rFonts w:ascii="Times New Roman" w:hAnsi="Times New Roman" w:cs="Times New Roman"/>
@@ -646,7 +646,23 @@
           <w:sz w:val="24"/>
           <w:szCs w:val="28"/>
         </w:rPr>
-        <w:t xml:space="preserve"> Alors qu’ils s’apprêtent à lancer l’assaut, l’ennemi les prend par surprise, mais est </w:t>
+        <w:t xml:space="preserve"> Alors qu’ils s’apprêtent à lancer l’assaut, l’ennemi les prend par surprise, mais est vaincu. </w:t>
+      </w:r>
+      <w:r>
+        <w:rPr>
+          <w:rFonts w:ascii="Times New Roman" w:hAnsi="Times New Roman" w:cs="Times New Roman"/>
+          <w:sz w:val="24"/>
+          <w:szCs w:val="28"/>
+        </w:rPr>
+        <w:t>Aldarys est inquiet et pense que c’était une diversion. Il pens</w:t>
+      </w:r>
+      <w:r>
+        <w:rPr>
+          <w:rFonts w:ascii="Times New Roman" w:hAnsi="Times New Roman" w:cs="Times New Roman"/>
+          <w:sz w:val="24"/>
+          <w:szCs w:val="28"/>
+        </w:rPr>
+        <w:t xml:space="preserve">e que Windalya va être </w:t>
       </w:r>
       <w:r>
         <w:rPr>
@@ -655,15 +671,7 @@
           <w:szCs w:val="28"/>
         </w:rPr>
         <w:lastRenderedPageBreak/>
-        <w:t xml:space="preserve">vaincu. </w:t>
-      </w:r>
-      <w:r>
-        <w:rPr>
-          <w:rFonts w:ascii="Times New Roman" w:hAnsi="Times New Roman" w:cs="Times New Roman"/>
-          <w:sz w:val="24"/>
-          <w:szCs w:val="28"/>
-        </w:rPr>
-        <w:t>Aldarys est inquiet et pense que c’était une diversion. Il pense que Windalya va être attaquée.</w:t>
+        <w:t>attaquée, et décide de rentrer rapidos à Windalya, Kris avec lui. Katar Destheros doit aller au nord essayer de repérer si d’autres troupes andaries sont sur le sol nordien.</w:t>
       </w:r>
       <w:bookmarkStart w:id="0" w:name="_GoBack"/>
       <w:bookmarkEnd w:id="0"/>
@@ -838,13 +846,13 @@
     <w:name w:val="Normal"/>
     <w:qFormat/>
   </w:style>
-  <w:style w:type="character" w:default="1" w:styleId="Policepardfaut">
+  <w:style w:type="character" w:default="1" w:styleId="DefaultParagraphFont">
     <w:name w:val="Default Paragraph Font"/>
     <w:uiPriority w:val="1"/>
     <w:semiHidden/>
     <w:unhideWhenUsed/>
   </w:style>
-  <w:style w:type="table" w:default="1" w:styleId="TableauNormal">
+  <w:style w:type="table" w:default="1" w:styleId="TableNormal">
     <w:name w:val="Normal Table"/>
     <w:uiPriority w:val="99"/>
     <w:semiHidden/>
@@ -859,13 +867,13 @@
       </w:tblCellMar>
     </w:tblPr>
   </w:style>
-  <w:style w:type="numbering" w:default="1" w:styleId="Aucuneliste">
+  <w:style w:type="numbering" w:default="1" w:styleId="NoList">
     <w:name w:val="No List"/>
     <w:uiPriority w:val="99"/>
     <w:semiHidden/>
     <w:unhideWhenUsed/>
   </w:style>
-  <w:style w:type="paragraph" w:styleId="Sansinterligne">
+  <w:style w:type="paragraph" w:styleId="NoSpacing">
     <w:name w:val="No Spacing"/>
     <w:uiPriority w:val="1"/>
     <w:qFormat/>
@@ -1037,13 +1045,13 @@
     <w:name w:val="Normal"/>
     <w:qFormat/>
   </w:style>
-  <w:style w:type="character" w:default="1" w:styleId="Policepardfaut">
+  <w:style w:type="character" w:default="1" w:styleId="DefaultParagraphFont">
     <w:name w:val="Default Paragraph Font"/>
     <w:uiPriority w:val="1"/>
     <w:semiHidden/>
     <w:unhideWhenUsed/>
   </w:style>
-  <w:style w:type="table" w:default="1" w:styleId="TableauNormal">
+  <w:style w:type="table" w:default="1" w:styleId="TableNormal">
     <w:name w:val="Normal Table"/>
     <w:uiPriority w:val="99"/>
     <w:semiHidden/>
@@ -1058,13 +1066,13 @@
       </w:tblCellMar>
     </w:tblPr>
   </w:style>
-  <w:style w:type="numbering" w:default="1" w:styleId="Aucuneliste">
+  <w:style w:type="numbering" w:default="1" w:styleId="NoList">
     <w:name w:val="No List"/>
     <w:uiPriority w:val="99"/>
     <w:semiHidden/>
     <w:unhideWhenUsed/>
   </w:style>
-  <w:style w:type="paragraph" w:styleId="Sansinterligne">
+  <w:style w:type="paragraph" w:styleId="NoSpacing">
     <w:name w:val="No Spacing"/>
     <w:uiPriority w:val="1"/>
     <w:qFormat/>

</xml_diff>

<commit_message>
suite chap 11 + ajout résumé chap 10
</commit_message>
<xml_diff>
--- a/01 - Résumé des chapitres.docx
+++ b/01 - Résumé des chapitres.docx
@@ -673,8 +673,118 @@
         <w:lastRenderedPageBreak/>
         <w:t>attaquée, et décide de rentrer rapidos à Windalya, Kris avec lui. Katar Destheros doit aller au nord essayer de repérer si d’autres troupes andaries sont sur le sol nordien.</w:t>
       </w:r>
+    </w:p>
+    <w:p>
+      <w:pPr>
+        <w:pStyle w:val="NoSpacing"/>
+        <w:jc w:val="both"/>
+        <w:rPr>
+          <w:rFonts w:ascii="Times New Roman" w:hAnsi="Times New Roman" w:cs="Times New Roman"/>
+          <w:sz w:val="24"/>
+          <w:szCs w:val="28"/>
+        </w:rPr>
+      </w:pPr>
+    </w:p>
+    <w:p>
+      <w:pPr>
+        <w:pStyle w:val="NoSpacing"/>
+        <w:jc w:val="both"/>
+        <w:rPr>
+          <w:rFonts w:ascii="Times New Roman" w:hAnsi="Times New Roman" w:cs="Times New Roman"/>
+          <w:b/>
+          <w:sz w:val="24"/>
+          <w:szCs w:val="28"/>
+        </w:rPr>
+      </w:pPr>
+      <w:r>
+        <w:rPr>
+          <w:rFonts w:ascii="Times New Roman" w:hAnsi="Times New Roman" w:cs="Times New Roman"/>
+          <w:b/>
+          <w:sz w:val="24"/>
+          <w:szCs w:val="28"/>
+        </w:rPr>
+        <w:t>Chap. 10 : Tylna</w:t>
+      </w:r>
+    </w:p>
+    <w:p>
+      <w:pPr>
+        <w:pStyle w:val="NoSpacing"/>
+        <w:jc w:val="both"/>
+        <w:rPr>
+          <w:rFonts w:ascii="Times New Roman" w:hAnsi="Times New Roman" w:cs="Times New Roman"/>
+          <w:sz w:val="24"/>
+          <w:szCs w:val="28"/>
+        </w:rPr>
+      </w:pPr>
+      <w:r>
+        <w:rPr>
+          <w:rFonts w:ascii="Times New Roman" w:hAnsi="Times New Roman" w:cs="Times New Roman"/>
+          <w:sz w:val="24"/>
+          <w:szCs w:val="28"/>
+        </w:rPr>
+        <w:t>On apprend que Tylna suit des cours de self-défense avec Darren Lennington, comman</w:t>
+      </w:r>
+      <w:r>
+        <w:rPr>
+          <w:rFonts w:ascii="Times New Roman" w:hAnsi="Times New Roman" w:cs="Times New Roman"/>
+          <w:sz w:val="24"/>
+          <w:szCs w:val="28"/>
+        </w:rPr>
+        <w:t xml:space="preserve">dant de la Garde Royale, qui doit en outre lui </w:t>
+      </w:r>
+      <w:r>
+        <w:rPr>
+          <w:rFonts w:ascii="Times New Roman" w:hAnsi="Times New Roman" w:cs="Times New Roman"/>
+          <w:sz w:val="24"/>
+          <w:szCs w:val="28"/>
+        </w:rPr>
+        <w:t>constituer une Garde de la Rein</w:t>
+      </w:r>
+      <w:r>
+        <w:rPr>
+          <w:rFonts w:ascii="Times New Roman" w:hAnsi="Times New Roman" w:cs="Times New Roman"/>
+          <w:sz w:val="24"/>
+          <w:szCs w:val="28"/>
+        </w:rPr>
+        <w:t>, sur les ordres de Lorkan.</w:t>
+      </w:r>
+      <w:r>
+        <w:rPr>
+          <w:rFonts w:ascii="Times New Roman" w:hAnsi="Times New Roman" w:cs="Times New Roman"/>
+          <w:sz w:val="24"/>
+          <w:szCs w:val="28"/>
+        </w:rPr>
+        <w:t xml:space="preserve"> A la fin du chapitre, elle découvre d’autres morts, et on apprend que le mystérieux tueur ne s’en prend à des soldats que pour « s’entrainer » pour sa « vraie » cible.</w:t>
+      </w:r>
+    </w:p>
+    <w:p>
+      <w:pPr>
+        <w:pStyle w:val="NoSpacing"/>
+        <w:jc w:val="both"/>
+        <w:rPr>
+          <w:rFonts w:ascii="Times New Roman" w:hAnsi="Times New Roman" w:cs="Times New Roman"/>
+          <w:sz w:val="24"/>
+          <w:szCs w:val="28"/>
+        </w:rPr>
+      </w:pPr>
+      <w:r>
+        <w:rPr>
+          <w:rFonts w:ascii="Times New Roman" w:hAnsi="Times New Roman" w:cs="Times New Roman"/>
+          <w:sz w:val="24"/>
+          <w:szCs w:val="28"/>
+        </w:rPr>
+        <w:t>A priori, ça veut dire que la cible est un membre de la famille royale…</w:t>
+      </w:r>
       <w:bookmarkStart w:id="0" w:name="_GoBack"/>
       <w:bookmarkEnd w:id="0"/>
+      <w:r>
+        <w:rPr>
+          <w:rFonts w:ascii="Times New Roman" w:hAnsi="Times New Roman" w:cs="Times New Roman"/>
+          <w:sz w:val="24"/>
+          <w:szCs w:val="28"/>
+        </w:rPr>
+        <w:t xml:space="preserve"> </w:t>
+      </w:r>
     </w:p>
     <w:sectPr>
       <w:pgSz w:w="11906" w:h="16838"/>

</xml_diff>

<commit_message>
création chap 12 - Anna + resumé chap 11
</commit_message>
<xml_diff>
--- a/01 - Résumé des chapitres.docx
+++ b/01 - Résumé des chapitres.docx
@@ -773,7 +773,77 @@
           <w:sz w:val="24"/>
           <w:szCs w:val="28"/>
         </w:rPr>
-        <w:t>A priori, ça veut dire que la cible est un membre de la famille royale…</w:t>
+        <w:t xml:space="preserve">A priori, ça veut dire que la cible est un membre de la famille royale… </w:t>
+      </w:r>
+    </w:p>
+    <w:p>
+      <w:pPr>
+        <w:pStyle w:val="NoSpacing"/>
+        <w:jc w:val="both"/>
+        <w:rPr>
+          <w:rFonts w:ascii="Times New Roman" w:hAnsi="Times New Roman" w:cs="Times New Roman"/>
+          <w:sz w:val="24"/>
+          <w:szCs w:val="28"/>
+        </w:rPr>
+      </w:pPr>
+    </w:p>
+    <w:p>
+      <w:pPr>
+        <w:pStyle w:val="NoSpacing"/>
+        <w:jc w:val="both"/>
+        <w:rPr>
+          <w:rFonts w:ascii="Times New Roman" w:hAnsi="Times New Roman" w:cs="Times New Roman"/>
+          <w:b/>
+          <w:sz w:val="24"/>
+          <w:szCs w:val="28"/>
+        </w:rPr>
+      </w:pPr>
+      <w:r>
+        <w:rPr>
+          <w:rFonts w:ascii="Times New Roman" w:hAnsi="Times New Roman" w:cs="Times New Roman"/>
+          <w:b/>
+          <w:sz w:val="24"/>
+          <w:szCs w:val="28"/>
+        </w:rPr>
+        <w:t>Chap. 11 : Joren</w:t>
+      </w:r>
+    </w:p>
+    <w:p>
+      <w:pPr>
+        <w:pStyle w:val="NoSpacing"/>
+        <w:jc w:val="both"/>
+        <w:rPr>
+          <w:rFonts w:ascii="Times New Roman" w:hAnsi="Times New Roman" w:cs="Times New Roman"/>
+          <w:sz w:val="24"/>
+          <w:szCs w:val="28"/>
+        </w:rPr>
+      </w:pPr>
+      <w:r>
+        <w:rPr>
+          <w:rFonts w:ascii="Times New Roman" w:hAnsi="Times New Roman" w:cs="Times New Roman"/>
+          <w:sz w:val="24"/>
+          <w:szCs w:val="28"/>
+        </w:rPr>
+        <w:t>On décrit brièvement l’entrainement de Joren et de ses compagnons, puis Alvian Dorell en choisit seulement quelques-uns pour continuer, il congédie les autres. Il leur annonce leurs missions, différentes. Joren doit avec Harman se battre dans « l’Arène sous la terre », un lieu de combats clandestins sur lesquels Alvian a l’intention de prendre des paris pour s’en mettre plein les poches, tout en demandant à Joren et Harman de repérer d’éventuels combattants pour son compte.</w:t>
+      </w:r>
+    </w:p>
+    <w:p>
+      <w:pPr>
+        <w:pStyle w:val="NoSpacing"/>
+        <w:jc w:val="both"/>
+        <w:rPr>
+          <w:rFonts w:ascii="Times New Roman" w:hAnsi="Times New Roman" w:cs="Times New Roman"/>
+          <w:sz w:val="24"/>
+          <w:szCs w:val="28"/>
+        </w:rPr>
+      </w:pPr>
+      <w:r>
+        <w:rPr>
+          <w:rFonts w:ascii="Times New Roman" w:hAnsi="Times New Roman" w:cs="Times New Roman"/>
+          <w:sz w:val="24"/>
+          <w:szCs w:val="28"/>
+        </w:rPr>
+        <w:t>On apprend aussi un peu plus du passé de Joren (il a tué sa propre tante à 13 ans notamment, voir liste persos</w:t>
       </w:r>
       <w:bookmarkStart w:id="0" w:name="_GoBack"/>
       <w:bookmarkEnd w:id="0"/>
@@ -783,7 +853,7 @@
           <w:sz w:val="24"/>
           <w:szCs w:val="28"/>
         </w:rPr>
-        <w:t xml:space="preserve"> </w:t>
+        <w:t>).</w:t>
       </w:r>
     </w:p>
     <w:sectPr>

</xml_diff>

<commit_message>
creation chap 14 - Syloan Do Jar'vian + diverses modifs
</commit_message>
<xml_diff>
--- a/01 - Résumé des chapitres.docx
+++ b/01 - Résumé des chapitres.docx
@@ -764,6 +764,60 @@
         </w:rPr>
         <w:t>e</w:t>
       </w:r>
+      <w:r>
+        <w:rPr>
+          <w:rFonts w:ascii="Times New Roman" w:hAnsi="Times New Roman" w:cs="Times New Roman"/>
+          <w:sz w:val="24"/>
+          <w:szCs w:val="28"/>
+        </w:rPr>
+        <w:t>, sur les ordres de Lorkan.</w:t>
+      </w:r>
+      <w:r>
+        <w:rPr>
+          <w:rFonts w:ascii="Times New Roman" w:hAnsi="Times New Roman" w:cs="Times New Roman"/>
+          <w:sz w:val="24"/>
+          <w:szCs w:val="28"/>
+        </w:rPr>
+        <w:t xml:space="preserve"> A la fin du chapitre, elle découvre d’autres morts, et on apprend que le mystérieux tueur ne s’en prend à des soldats que pour « s’entrainer » pour sa « vraie » cible.</w:t>
+      </w:r>
+    </w:p>
+    <w:p>
+      <w:pPr>
+        <w:pStyle w:val="NoSpacing"/>
+        <w:jc w:val="both"/>
+        <w:rPr>
+          <w:rFonts w:ascii="Times New Roman" w:hAnsi="Times New Roman" w:cs="Times New Roman"/>
+          <w:sz w:val="24"/>
+          <w:szCs w:val="28"/>
+        </w:rPr>
+      </w:pPr>
+      <w:r>
+        <w:rPr>
+          <w:rFonts w:ascii="Times New Roman" w:hAnsi="Times New Roman" w:cs="Times New Roman"/>
+          <w:sz w:val="24"/>
+          <w:szCs w:val="28"/>
+        </w:rPr>
+        <w:t xml:space="preserve">A priori, ça veut dire que la cible est un membre de la famille royale… </w:t>
+      </w:r>
+    </w:p>
+    <w:p>
+      <w:pPr>
+        <w:pStyle w:val="NoSpacing"/>
+        <w:jc w:val="both"/>
+        <w:rPr>
+          <w:rFonts w:ascii="Times New Roman" w:hAnsi="Times New Roman" w:cs="Times New Roman"/>
+          <w:sz w:val="24"/>
+          <w:szCs w:val="28"/>
+        </w:rPr>
+      </w:pPr>
+      <w:r>
+        <w:rPr>
+          <w:rFonts w:ascii="Times New Roman" w:hAnsi="Times New Roman" w:cs="Times New Roman"/>
+          <w:sz w:val="24"/>
+          <w:szCs w:val="28"/>
+        </w:rPr>
+        <w:t>Darren a recruté deux hommes pour la Garde de la reine (on ne conn</w:t>
+      </w:r>
       <w:bookmarkStart w:id="0" w:name="_GoBack"/>
       <w:bookmarkEnd w:id="0"/>
       <w:r>
@@ -772,34 +826,7 @@
           <w:sz w:val="24"/>
           <w:szCs w:val="28"/>
         </w:rPr>
-        <w:t>, sur les ordres de Lorkan.</w:t>
-      </w:r>
-      <w:r>
-        <w:rPr>
-          <w:rFonts w:ascii="Times New Roman" w:hAnsi="Times New Roman" w:cs="Times New Roman"/>
-          <w:sz w:val="24"/>
-          <w:szCs w:val="28"/>
-        </w:rPr>
-        <w:t xml:space="preserve"> A la fin du chapitre, elle découvre d’autres morts, et on apprend que le mystérieux tueur ne s’en prend à des soldats que pour « s’entrainer » pour sa « vraie » cible.</w:t>
-      </w:r>
-    </w:p>
-    <w:p>
-      <w:pPr>
-        <w:pStyle w:val="NoSpacing"/>
-        <w:jc w:val="both"/>
-        <w:rPr>
-          <w:rFonts w:ascii="Times New Roman" w:hAnsi="Times New Roman" w:cs="Times New Roman"/>
-          <w:sz w:val="24"/>
-          <w:szCs w:val="28"/>
-        </w:rPr>
-      </w:pPr>
-      <w:r>
-        <w:rPr>
-          <w:rFonts w:ascii="Times New Roman" w:hAnsi="Times New Roman" w:cs="Times New Roman"/>
-          <w:sz w:val="24"/>
-          <w:szCs w:val="28"/>
-        </w:rPr>
-        <w:t xml:space="preserve">A priori, ça veut dire que la cible est un membre de la famille royale… </w:t>
+        <w:t>ait pas leurs noms).</w:t>
       </w:r>
     </w:p>
     <w:p>
@@ -959,6 +986,76 @@
           <w:szCs w:val="28"/>
         </w:rPr>
         <w:t>Elle passe son temps à réfléchir aux implications de ses rêves, de la voix qui lui a parlé, de l’origine de la « maladie », etc.</w:t>
+      </w:r>
+    </w:p>
+    <w:p>
+      <w:pPr>
+        <w:pStyle w:val="NoSpacing"/>
+        <w:jc w:val="both"/>
+        <w:rPr>
+          <w:rFonts w:ascii="Times New Roman" w:hAnsi="Times New Roman" w:cs="Times New Roman"/>
+          <w:sz w:val="24"/>
+          <w:szCs w:val="28"/>
+        </w:rPr>
+      </w:pPr>
+    </w:p>
+    <w:p>
+      <w:pPr>
+        <w:pStyle w:val="NoSpacing"/>
+        <w:jc w:val="both"/>
+        <w:rPr>
+          <w:rFonts w:ascii="Times New Roman" w:hAnsi="Times New Roman" w:cs="Times New Roman"/>
+          <w:b/>
+          <w:sz w:val="24"/>
+          <w:szCs w:val="28"/>
+        </w:rPr>
+      </w:pPr>
+      <w:r>
+        <w:rPr>
+          <w:rFonts w:ascii="Times New Roman" w:hAnsi="Times New Roman" w:cs="Times New Roman"/>
+          <w:b/>
+          <w:sz w:val="24"/>
+          <w:szCs w:val="28"/>
+        </w:rPr>
+        <w:t>Chap. 13 : Vaelya</w:t>
+      </w:r>
+    </w:p>
+    <w:p>
+      <w:pPr>
+        <w:pStyle w:val="NoSpacing"/>
+        <w:jc w:val="both"/>
+        <w:rPr>
+          <w:rFonts w:ascii="Times New Roman" w:hAnsi="Times New Roman" w:cs="Times New Roman"/>
+          <w:sz w:val="24"/>
+          <w:szCs w:val="28"/>
+        </w:rPr>
+      </w:pPr>
+      <w:r>
+        <w:rPr>
+          <w:rFonts w:ascii="Times New Roman" w:hAnsi="Times New Roman" w:cs="Times New Roman"/>
+          <w:sz w:val="24"/>
+          <w:szCs w:val="28"/>
+        </w:rPr>
+        <w:t>Valyra est finalement jugée innocente du meurtre de Valmont Sandorins. Vaelya est intronisée Sentinelle au sein des Eclaireurs (rappel : Valyra est Soldate), Jory devient un Soldat, et on découvre le personnage de Joly (une fille de l’âge de Vaelya, Eclaireuse également).</w:t>
+      </w:r>
+    </w:p>
+    <w:p>
+      <w:pPr>
+        <w:pStyle w:val="NoSpacing"/>
+        <w:jc w:val="both"/>
+        <w:rPr>
+          <w:rFonts w:ascii="Times New Roman" w:hAnsi="Times New Roman" w:cs="Times New Roman"/>
+          <w:sz w:val="24"/>
+          <w:szCs w:val="28"/>
+        </w:rPr>
+      </w:pPr>
+      <w:r>
+        <w:rPr>
+          <w:rFonts w:ascii="Times New Roman" w:hAnsi="Times New Roman" w:cs="Times New Roman"/>
+          <w:sz w:val="24"/>
+          <w:szCs w:val="28"/>
+        </w:rPr>
+        <w:t>On apprend à la fin du chapitre qu’elles vont partir en mission avec le Premier Éclaireur.</w:t>
       </w:r>
     </w:p>
     <w:sectPr>

</xml_diff>

<commit_message>
debut chap 15 (joren)
</commit_message>
<xml_diff>
--- a/01 - Résumé des chapitres.docx
+++ b/01 - Résumé des chapitres.docx
@@ -1120,18 +1120,42 @@
           <w:sz w:val="24"/>
           <w:szCs w:val="28"/>
         </w:rPr>
-        <w:t>a l’intention d’en garder une</w:t>
+        <w:t>a l’intention d’en garder une partie pour son propre compte.</w:t>
+      </w:r>
+    </w:p>
+    <w:p>
+      <w:pPr>
+        <w:pStyle w:val="NoSpacing"/>
+        <w:jc w:val="both"/>
+        <w:rPr>
+          <w:rFonts w:ascii="Times New Roman" w:hAnsi="Times New Roman" w:cs="Times New Roman"/>
+          <w:sz w:val="24"/>
+          <w:szCs w:val="28"/>
+        </w:rPr>
+      </w:pPr>
+    </w:p>
+    <w:p>
+      <w:pPr>
+        <w:pStyle w:val="NoSpacing"/>
+        <w:jc w:val="both"/>
+        <w:rPr>
+          <w:rFonts w:ascii="Times New Roman" w:hAnsi="Times New Roman" w:cs="Times New Roman"/>
+          <w:b/>
+          <w:sz w:val="24"/>
+          <w:szCs w:val="28"/>
+        </w:rPr>
+      </w:pPr>
+      <w:r>
+        <w:rPr>
+          <w:rFonts w:ascii="Times New Roman" w:hAnsi="Times New Roman" w:cs="Times New Roman"/>
+          <w:b/>
+          <w:sz w:val="24"/>
+          <w:szCs w:val="28"/>
+        </w:rPr>
+        <w:t>Chap. 15 : Joren</w:t>
       </w:r>
       <w:bookmarkStart w:id="0" w:name="_GoBack"/>
       <w:bookmarkEnd w:id="0"/>
-      <w:r>
-        <w:rPr>
-          <w:rFonts w:ascii="Times New Roman" w:hAnsi="Times New Roman" w:cs="Times New Roman"/>
-          <w:sz w:val="24"/>
-          <w:szCs w:val="28"/>
-        </w:rPr>
-        <w:t xml:space="preserve"> partie pour son propre compte.</w:t>
-      </w:r>
     </w:p>
     <w:sectPr>
       <w:pgSz w:w="11906" w:h="16838"/>

</xml_diff>